<commit_message>
Start of timer driven data gather
Major changes include ACC set up and data acquisition function, addition of timer and timer interrupt, timer start function
</commit_message>
<xml_diff>
--- a/Testing of LEDL board and software interface.docx
+++ b/Testing of LEDL board and software interface.docx
@@ -1307,6 +1307,176 @@
       <w:proofErr w:type="gramEnd"/>
       <w:r>
         <w:t xml:space="preserve"> unsigned char it keeps the temp array from overflowing. </w:t>
+      </w:r>
+    </w:p>
+    <w:p>
+      <w:r>
+        <w:t>April 12, 2018</w:t>
+      </w:r>
+    </w:p>
+    <w:p>
+      <w:r>
+        <w:t xml:space="preserve">I am still trying to figure out why if I add any code the UART stops working. I found that I am resetting and I am getting the following error codes. </w:t>
+      </w:r>
+    </w:p>
+    <w:p>
+      <w:r>
+        <w:rPr>
+          <w:noProof/>
+        </w:rPr>
+        <w:drawing>
+          <wp:inline distT="0" distB="0" distL="0" distR="0" wp14:anchorId="11E83A7A" wp14:editId="17E57F23">
+            <wp:extent cx="3338965" cy="4324350"/>
+            <wp:effectExtent l="0" t="0" r="0" b="0"/>
+            <wp:docPr id="17" name="Picture 17"/>
+            <wp:cNvGraphicFramePr>
+              <a:graphicFrameLocks xmlns:a="http://schemas.openxmlformats.org/drawingml/2006/main" noChangeAspect="1"/>
+            </wp:cNvGraphicFramePr>
+            <a:graphic xmlns:a="http://schemas.openxmlformats.org/drawingml/2006/main">
+              <a:graphicData uri="http://schemas.openxmlformats.org/drawingml/2006/picture">
+                <pic:pic xmlns:pic="http://schemas.openxmlformats.org/drawingml/2006/picture">
+                  <pic:nvPicPr>
+                    <pic:cNvPr id="1" name=""/>
+                    <pic:cNvPicPr/>
+                  </pic:nvPicPr>
+                  <pic:blipFill>
+                    <a:blip r:embed="rId19"/>
+                    <a:stretch>
+                      <a:fillRect/>
+                    </a:stretch>
+                  </pic:blipFill>
+                  <pic:spPr>
+                    <a:xfrm>
+                      <a:off x="0" y="0"/>
+                      <a:ext cx="3354000" cy="4343822"/>
+                    </a:xfrm>
+                    <a:prstGeom prst="rect">
+                      <a:avLst/>
+                    </a:prstGeom>
+                  </pic:spPr>
+                </pic:pic>
+              </a:graphicData>
+            </a:graphic>
+          </wp:inline>
+        </w:drawing>
+      </w:r>
+    </w:p>
+    <w:p>
+      <w:r>
+        <w:rPr>
+          <w:noProof/>
+        </w:rPr>
+        <w:lastRenderedPageBreak/>
+        <w:drawing>
+          <wp:inline distT="0" distB="0" distL="0" distR="0" wp14:anchorId="3EFAA1BB" wp14:editId="358CF0A0">
+            <wp:extent cx="2920272" cy="4828730"/>
+            <wp:effectExtent l="0" t="0" r="0" b="0"/>
+            <wp:docPr id="18" name="Picture 18"/>
+            <wp:cNvGraphicFramePr>
+              <a:graphicFrameLocks xmlns:a="http://schemas.openxmlformats.org/drawingml/2006/main" noChangeAspect="1"/>
+            </wp:cNvGraphicFramePr>
+            <a:graphic xmlns:a="http://schemas.openxmlformats.org/drawingml/2006/main">
+              <a:graphicData uri="http://schemas.openxmlformats.org/drawingml/2006/picture">
+                <pic:pic xmlns:pic="http://schemas.openxmlformats.org/drawingml/2006/picture">
+                  <pic:nvPicPr>
+                    <pic:cNvPr id="1" name=""/>
+                    <pic:cNvPicPr/>
+                  </pic:nvPicPr>
+                  <pic:blipFill rotWithShape="1">
+                    <a:blip r:embed="rId20"/>
+                    <a:srcRect r="19684"/>
+                    <a:stretch/>
+                  </pic:blipFill>
+                  <pic:spPr bwMode="auto">
+                    <a:xfrm>
+                      <a:off x="0" y="0"/>
+                      <a:ext cx="2930577" cy="4845769"/>
+                    </a:xfrm>
+                    <a:prstGeom prst="rect">
+                      <a:avLst/>
+                    </a:prstGeom>
+                    <a:ln>
+                      <a:noFill/>
+                    </a:ln>
+                    <a:extLst>
+                      <a:ext uri="{53640926-AAD7-44D8-BBD7-CCE9431645EC}">
+                        <a14:shadowObscured xmlns:a14="http://schemas.microsoft.com/office/drawing/2010/main"/>
+                      </a:ext>
+                    </a:extLst>
+                  </pic:spPr>
+                </pic:pic>
+              </a:graphicData>
+            </a:graphic>
+          </wp:inline>
+        </w:drawing>
+      </w:r>
+      <w:r>
+        <w:rPr>
+          <w:noProof/>
+        </w:rPr>
+        <w:drawing>
+          <wp:inline distT="0" distB="0" distL="0" distR="0" wp14:anchorId="71AFE04E" wp14:editId="58E40D8D">
+            <wp:extent cx="2686050" cy="4795343"/>
+            <wp:effectExtent l="0" t="0" r="0" b="5715"/>
+            <wp:docPr id="19" name="Picture 19"/>
+            <wp:cNvGraphicFramePr>
+              <a:graphicFrameLocks xmlns:a="http://schemas.openxmlformats.org/drawingml/2006/main" noChangeAspect="1"/>
+            </wp:cNvGraphicFramePr>
+            <a:graphic xmlns:a="http://schemas.openxmlformats.org/drawingml/2006/main">
+              <a:graphicData uri="http://schemas.openxmlformats.org/drawingml/2006/picture">
+                <pic:pic xmlns:pic="http://schemas.openxmlformats.org/drawingml/2006/picture">
+                  <pic:nvPicPr>
+                    <pic:cNvPr id="1" name=""/>
+                    <pic:cNvPicPr/>
+                  </pic:nvPicPr>
+                  <pic:blipFill rotWithShape="1">
+                    <a:blip r:embed="rId21"/>
+                    <a:srcRect r="35060"/>
+                    <a:stretch/>
+                  </pic:blipFill>
+                  <pic:spPr bwMode="auto">
+                    <a:xfrm>
+                      <a:off x="0" y="0"/>
+                      <a:ext cx="2707668" cy="4833937"/>
+                    </a:xfrm>
+                    <a:prstGeom prst="rect">
+                      <a:avLst/>
+                    </a:prstGeom>
+                    <a:ln>
+                      <a:noFill/>
+                    </a:ln>
+                    <a:extLst>
+                      <a:ext uri="{53640926-AAD7-44D8-BBD7-CCE9431645EC}">
+                        <a14:shadowObscured xmlns:a14="http://schemas.microsoft.com/office/drawing/2010/main"/>
+                      </a:ext>
+                    </a:extLst>
+                  </pic:spPr>
+                </pic:pic>
+              </a:graphicData>
+            </a:graphic>
+          </wp:inline>
+        </w:drawing>
+      </w:r>
+    </w:p>
+    <w:p>
+      <w:r>
+        <w:t xml:space="preserve">Left side terminal doesn’t work, right side does work. The next stack pointer is pointing at </w:t>
+      </w:r>
+      <w:proofErr w:type="spellStart"/>
+      <w:r>
+        <w:t>cdcd</w:t>
+      </w:r>
+      <w:proofErr w:type="spellEnd"/>
+      <w:r>
+        <w:t xml:space="preserve">, predefined values. </w:t>
+      </w:r>
+      <w:proofErr w:type="spellStart"/>
+      <w:r>
+        <w:t>Its</w:t>
+      </w:r>
+      <w:proofErr w:type="spellEnd"/>
+      <w:r>
+        <w:t xml:space="preserve"> not pointing to the correct thing. </w:t>
       </w:r>
       <w:bookmarkStart w:id="0" w:name="_GoBack"/>
       <w:bookmarkEnd w:id="0"/>

</xml_diff>